<commit_message>
Update file Them hoa don va hinh ER
</commit_message>
<xml_diff>
--- a/[Tạo Hóa Đơn].docx
+++ b/[Tạo Hóa Đơn].docx
@@ -286,6 +286,104 @@
         <w:t>lỗi</w:t>
       </w:r>
       <w:proofErr w:type="spellEnd"/>
+      <w:r>
+        <w:rPr>
+          <w:rFonts w:ascii="Times New Roman" w:hAnsi="Times New Roman" w:cs="Times New Roman"/>
+          <w:sz w:val="26"/>
+          <w:szCs w:val="26"/>
+        </w:rPr>
+        <w:t xml:space="preserve"> “</w:t>
+      </w:r>
+      <w:proofErr w:type="spellStart"/>
+      <w:r>
+        <w:rPr>
+          <w:rFonts w:ascii="Times New Roman" w:hAnsi="Times New Roman" w:cs="Times New Roman"/>
+          <w:sz w:val="26"/>
+          <w:szCs w:val="26"/>
+        </w:rPr>
+        <w:t>Không</w:t>
+      </w:r>
+      <w:proofErr w:type="spellEnd"/>
+      <w:r>
+        <w:rPr>
+          <w:rFonts w:ascii="Times New Roman" w:hAnsi="Times New Roman" w:cs="Times New Roman"/>
+          <w:sz w:val="26"/>
+          <w:szCs w:val="26"/>
+        </w:rPr>
+        <w:t xml:space="preserve"> </w:t>
+      </w:r>
+      <w:proofErr w:type="spellStart"/>
+      <w:r>
+        <w:rPr>
+          <w:rFonts w:ascii="Times New Roman" w:hAnsi="Times New Roman" w:cs="Times New Roman"/>
+          <w:sz w:val="26"/>
+          <w:szCs w:val="26"/>
+        </w:rPr>
+        <w:t>có</w:t>
+      </w:r>
+      <w:proofErr w:type="spellEnd"/>
+      <w:r>
+        <w:rPr>
+          <w:rFonts w:ascii="Times New Roman" w:hAnsi="Times New Roman" w:cs="Times New Roman"/>
+          <w:sz w:val="26"/>
+          <w:szCs w:val="26"/>
+        </w:rPr>
+        <w:t xml:space="preserve"> </w:t>
+      </w:r>
+      <w:proofErr w:type="spellStart"/>
+      <w:r>
+        <w:rPr>
+          <w:rFonts w:ascii="Times New Roman" w:hAnsi="Times New Roman" w:cs="Times New Roman"/>
+          <w:sz w:val="26"/>
+          <w:szCs w:val="26"/>
+        </w:rPr>
+        <w:t>mã</w:t>
+      </w:r>
+      <w:proofErr w:type="spellEnd"/>
+      <w:r>
+        <w:rPr>
+          <w:rFonts w:ascii="Times New Roman" w:hAnsi="Times New Roman" w:cs="Times New Roman"/>
+          <w:sz w:val="26"/>
+          <w:szCs w:val="26"/>
+        </w:rPr>
+        <w:t xml:space="preserve"> </w:t>
+      </w:r>
+      <w:proofErr w:type="spellStart"/>
+      <w:r>
+        <w:rPr>
+          <w:rFonts w:ascii="Times New Roman" w:hAnsi="Times New Roman" w:cs="Times New Roman"/>
+          <w:sz w:val="26"/>
+          <w:szCs w:val="26"/>
+        </w:rPr>
+        <w:t>đặt</w:t>
+      </w:r>
+      <w:proofErr w:type="spellEnd"/>
+      <w:r>
+        <w:rPr>
+          <w:rFonts w:ascii="Times New Roman" w:hAnsi="Times New Roman" w:cs="Times New Roman"/>
+          <w:sz w:val="26"/>
+          <w:szCs w:val="26"/>
+        </w:rPr>
+        <w:t xml:space="preserve"> </w:t>
+      </w:r>
+      <w:proofErr w:type="spellStart"/>
+      <w:r>
+        <w:rPr>
+          <w:rFonts w:ascii="Times New Roman" w:hAnsi="Times New Roman" w:cs="Times New Roman"/>
+          <w:sz w:val="26"/>
+          <w:szCs w:val="26"/>
+        </w:rPr>
+        <w:t>phòng</w:t>
+      </w:r>
+      <w:proofErr w:type="spellEnd"/>
+      <w:r>
+        <w:rPr>
+          <w:rFonts w:ascii="Times New Roman" w:hAnsi="Times New Roman" w:cs="Times New Roman"/>
+          <w:sz w:val="26"/>
+          <w:szCs w:val="26"/>
+        </w:rPr>
+        <w:t>”</w:t>
+      </w:r>
     </w:p>
     <w:p>
       <w:pPr>
@@ -638,7 +736,393 @@
           <w:sz w:val="26"/>
           <w:szCs w:val="26"/>
         </w:rPr>
-        <w:t xml:space="preserve"> =1</w:t>
+        <w:t xml:space="preserve"> =</w:t>
+      </w:r>
+      <w:proofErr w:type="gramStart"/>
+      <w:r>
+        <w:rPr>
+          <w:rFonts w:ascii="Times New Roman" w:hAnsi="Times New Roman" w:cs="Times New Roman"/>
+          <w:sz w:val="26"/>
+          <w:szCs w:val="26"/>
+        </w:rPr>
+        <w:t>1</w:t>
+      </w:r>
+      <w:r>
+        <w:rPr>
+          <w:rFonts w:ascii="Times New Roman" w:hAnsi="Times New Roman" w:cs="Times New Roman"/>
+          <w:sz w:val="26"/>
+          <w:szCs w:val="26"/>
+        </w:rPr>
+        <w:t xml:space="preserve">,  </w:t>
+      </w:r>
+      <w:proofErr w:type="spellStart"/>
+      <w:r>
+        <w:rPr>
+          <w:rFonts w:ascii="Times New Roman" w:hAnsi="Times New Roman" w:cs="Times New Roman"/>
+          <w:sz w:val="26"/>
+          <w:szCs w:val="26"/>
+        </w:rPr>
+        <w:t>rồi</w:t>
+      </w:r>
+      <w:proofErr w:type="spellEnd"/>
+      <w:proofErr w:type="gramEnd"/>
+      <w:r>
+        <w:rPr>
+          <w:rFonts w:ascii="Times New Roman" w:hAnsi="Times New Roman" w:cs="Times New Roman"/>
+          <w:sz w:val="26"/>
+          <w:szCs w:val="26"/>
+        </w:rPr>
+        <w:t xml:space="preserve"> </w:t>
+      </w:r>
+      <w:proofErr w:type="spellStart"/>
+      <w:r>
+        <w:rPr>
+          <w:rFonts w:ascii="Times New Roman" w:hAnsi="Times New Roman" w:cs="Times New Roman"/>
+          <w:sz w:val="26"/>
+          <w:szCs w:val="26"/>
+        </w:rPr>
+        <w:t>xét</w:t>
+      </w:r>
+      <w:proofErr w:type="spellEnd"/>
+      <w:r>
+        <w:rPr>
+          <w:rFonts w:ascii="Times New Roman" w:hAnsi="Times New Roman" w:cs="Times New Roman"/>
+          <w:sz w:val="26"/>
+          <w:szCs w:val="26"/>
+        </w:rPr>
+        <w:t xml:space="preserve"> </w:t>
+      </w:r>
+      <w:proofErr w:type="spellStart"/>
+      <w:r>
+        <w:rPr>
+          <w:rFonts w:ascii="Times New Roman" w:hAnsi="Times New Roman" w:cs="Times New Roman"/>
+          <w:sz w:val="26"/>
+          <w:szCs w:val="26"/>
+        </w:rPr>
+        <w:t>ngày</w:t>
+      </w:r>
+      <w:proofErr w:type="spellEnd"/>
+      <w:r>
+        <w:rPr>
+          <w:rFonts w:ascii="Times New Roman" w:hAnsi="Times New Roman" w:cs="Times New Roman"/>
+          <w:sz w:val="26"/>
+          <w:szCs w:val="26"/>
+        </w:rPr>
+        <w:t xml:space="preserve"> </w:t>
+      </w:r>
+      <w:proofErr w:type="spellStart"/>
+      <w:r>
+        <w:rPr>
+          <w:rFonts w:ascii="Times New Roman" w:hAnsi="Times New Roman" w:cs="Times New Roman"/>
+          <w:sz w:val="26"/>
+          <w:szCs w:val="26"/>
+        </w:rPr>
+        <w:t>tính</w:t>
+      </w:r>
+      <w:proofErr w:type="spellEnd"/>
+      <w:r>
+        <w:rPr>
+          <w:rFonts w:ascii="Times New Roman" w:hAnsi="Times New Roman" w:cs="Times New Roman"/>
+          <w:sz w:val="26"/>
+          <w:szCs w:val="26"/>
+        </w:rPr>
+        <w:t xml:space="preserve"> </w:t>
+      </w:r>
+      <w:proofErr w:type="spellStart"/>
+      <w:r>
+        <w:rPr>
+          <w:rFonts w:ascii="Times New Roman" w:hAnsi="Times New Roman" w:cs="Times New Roman"/>
+          <w:sz w:val="26"/>
+          <w:szCs w:val="26"/>
+        </w:rPr>
+        <w:t>tiền</w:t>
+      </w:r>
+      <w:proofErr w:type="spellEnd"/>
+      <w:r>
+        <w:rPr>
+          <w:rFonts w:ascii="Times New Roman" w:hAnsi="Times New Roman" w:cs="Times New Roman"/>
+          <w:sz w:val="26"/>
+          <w:szCs w:val="26"/>
+        </w:rPr>
+        <w:t xml:space="preserve"> </w:t>
+      </w:r>
+      <w:proofErr w:type="spellStart"/>
+      <w:r>
+        <w:rPr>
+          <w:rFonts w:ascii="Times New Roman" w:hAnsi="Times New Roman" w:cs="Times New Roman"/>
+          <w:sz w:val="26"/>
+          <w:szCs w:val="26"/>
+        </w:rPr>
+        <w:t>và</w:t>
+      </w:r>
+      <w:proofErr w:type="spellEnd"/>
+      <w:r>
+        <w:rPr>
+          <w:rFonts w:ascii="Times New Roman" w:hAnsi="Times New Roman" w:cs="Times New Roman"/>
+          <w:sz w:val="26"/>
+          <w:szCs w:val="26"/>
+        </w:rPr>
+        <w:t xml:space="preserve"> </w:t>
+      </w:r>
+      <w:proofErr w:type="spellStart"/>
+      <w:r>
+        <w:rPr>
+          <w:rFonts w:ascii="Times New Roman" w:hAnsi="Times New Roman" w:cs="Times New Roman"/>
+          <w:sz w:val="26"/>
+          <w:szCs w:val="26"/>
+        </w:rPr>
+        <w:t>tổng</w:t>
+      </w:r>
+      <w:proofErr w:type="spellEnd"/>
+      <w:r>
+        <w:rPr>
+          <w:rFonts w:ascii="Times New Roman" w:hAnsi="Times New Roman" w:cs="Times New Roman"/>
+          <w:sz w:val="26"/>
+          <w:szCs w:val="26"/>
+        </w:rPr>
+        <w:t xml:space="preserve"> </w:t>
+      </w:r>
+      <w:proofErr w:type="spellStart"/>
+      <w:r>
+        <w:rPr>
+          <w:rFonts w:ascii="Times New Roman" w:hAnsi="Times New Roman" w:cs="Times New Roman"/>
+          <w:sz w:val="26"/>
+          <w:szCs w:val="26"/>
+        </w:rPr>
+        <w:t>tiền</w:t>
+      </w:r>
+      <w:proofErr w:type="spellEnd"/>
+      <w:r>
+        <w:rPr>
+          <w:rFonts w:ascii="Times New Roman" w:hAnsi="Times New Roman" w:cs="Times New Roman"/>
+          <w:sz w:val="26"/>
+          <w:szCs w:val="26"/>
+        </w:rPr>
+        <w:t xml:space="preserve"> </w:t>
+      </w:r>
+      <w:proofErr w:type="spellStart"/>
+      <w:r>
+        <w:rPr>
+          <w:rFonts w:ascii="Times New Roman" w:hAnsi="Times New Roman" w:cs="Times New Roman"/>
+          <w:sz w:val="26"/>
+          <w:szCs w:val="26"/>
+        </w:rPr>
+        <w:t>từ</w:t>
+      </w:r>
+      <w:proofErr w:type="spellEnd"/>
+      <w:r>
+        <w:rPr>
+          <w:rFonts w:ascii="Times New Roman" w:hAnsi="Times New Roman" w:cs="Times New Roman"/>
+          <w:sz w:val="26"/>
+          <w:szCs w:val="26"/>
+        </w:rPr>
+        <w:t xml:space="preserve"> </w:t>
+      </w:r>
+      <w:proofErr w:type="spellStart"/>
+      <w:r>
+        <w:rPr>
+          <w:rFonts w:ascii="Times New Roman" w:hAnsi="Times New Roman" w:cs="Times New Roman"/>
+          <w:sz w:val="26"/>
+          <w:szCs w:val="26"/>
+        </w:rPr>
+        <w:t>bảng</w:t>
+      </w:r>
+      <w:proofErr w:type="spellEnd"/>
+      <w:r>
+        <w:rPr>
+          <w:rFonts w:ascii="Times New Roman" w:hAnsi="Times New Roman" w:cs="Times New Roman"/>
+          <w:sz w:val="26"/>
+          <w:szCs w:val="26"/>
+        </w:rPr>
+        <w:t xml:space="preserve"> </w:t>
+      </w:r>
+      <w:proofErr w:type="spellStart"/>
+      <w:r>
+        <w:rPr>
+          <w:rFonts w:ascii="Times New Roman" w:hAnsi="Times New Roman" w:cs="Times New Roman"/>
+          <w:sz w:val="26"/>
+          <w:szCs w:val="26"/>
+        </w:rPr>
+        <w:t>Đặt</w:t>
+      </w:r>
+      <w:proofErr w:type="spellEnd"/>
+      <w:r>
+        <w:rPr>
+          <w:rFonts w:ascii="Times New Roman" w:hAnsi="Times New Roman" w:cs="Times New Roman"/>
+          <w:sz w:val="26"/>
+          <w:szCs w:val="26"/>
+        </w:rPr>
+        <w:t xml:space="preserve"> </w:t>
+      </w:r>
+      <w:proofErr w:type="spellStart"/>
+      <w:r>
+        <w:rPr>
+          <w:rFonts w:ascii="Times New Roman" w:hAnsi="Times New Roman" w:cs="Times New Roman"/>
+          <w:sz w:val="26"/>
+          <w:szCs w:val="26"/>
+        </w:rPr>
+        <w:t>Phòng</w:t>
+      </w:r>
+      <w:proofErr w:type="spellEnd"/>
+      <w:r>
+        <w:rPr>
+          <w:rFonts w:ascii="Times New Roman" w:hAnsi="Times New Roman" w:cs="Times New Roman"/>
+          <w:sz w:val="26"/>
+          <w:szCs w:val="26"/>
+        </w:rPr>
+        <w:t xml:space="preserve"> </w:t>
+      </w:r>
+      <w:proofErr w:type="spellStart"/>
+      <w:r>
+        <w:rPr>
+          <w:rFonts w:ascii="Times New Roman" w:hAnsi="Times New Roman" w:cs="Times New Roman"/>
+          <w:sz w:val="26"/>
+          <w:szCs w:val="26"/>
+        </w:rPr>
+        <w:t>sao</w:t>
+      </w:r>
+      <w:proofErr w:type="spellEnd"/>
+      <w:r>
+        <w:rPr>
+          <w:rFonts w:ascii="Times New Roman" w:hAnsi="Times New Roman" w:cs="Times New Roman"/>
+          <w:sz w:val="26"/>
+          <w:szCs w:val="26"/>
+        </w:rPr>
+        <w:t xml:space="preserve"> </w:t>
+      </w:r>
+      <w:proofErr w:type="spellStart"/>
+      <w:r>
+        <w:rPr>
+          <w:rFonts w:ascii="Times New Roman" w:hAnsi="Times New Roman" w:cs="Times New Roman"/>
+          <w:sz w:val="26"/>
+          <w:szCs w:val="26"/>
+        </w:rPr>
+        <w:t>cho</w:t>
+      </w:r>
+      <w:proofErr w:type="spellEnd"/>
+      <w:r>
+        <w:rPr>
+          <w:rFonts w:ascii="Times New Roman" w:hAnsi="Times New Roman" w:cs="Times New Roman"/>
+          <w:sz w:val="26"/>
+          <w:szCs w:val="26"/>
+        </w:rPr>
+        <w:t xml:space="preserve"> </w:t>
+      </w:r>
+      <w:proofErr w:type="spellStart"/>
+      <w:r>
+        <w:rPr>
+          <w:rFonts w:ascii="Times New Roman" w:hAnsi="Times New Roman" w:cs="Times New Roman"/>
+          <w:sz w:val="26"/>
+          <w:szCs w:val="26"/>
+        </w:rPr>
+        <w:t>Hóa</w:t>
+      </w:r>
+      <w:proofErr w:type="spellEnd"/>
+      <w:r>
+        <w:rPr>
+          <w:rFonts w:ascii="Times New Roman" w:hAnsi="Times New Roman" w:cs="Times New Roman"/>
+          <w:sz w:val="26"/>
+          <w:szCs w:val="26"/>
+        </w:rPr>
+        <w:t xml:space="preserve"> </w:t>
+      </w:r>
+      <w:proofErr w:type="spellStart"/>
+      <w:r>
+        <w:rPr>
+          <w:rFonts w:ascii="Times New Roman" w:hAnsi="Times New Roman" w:cs="Times New Roman"/>
+          <w:sz w:val="26"/>
+          <w:szCs w:val="26"/>
+        </w:rPr>
+        <w:t>Đơn</w:t>
+      </w:r>
+      <w:proofErr w:type="spellEnd"/>
+      <w:r>
+        <w:rPr>
+          <w:rFonts w:ascii="Times New Roman" w:hAnsi="Times New Roman" w:cs="Times New Roman"/>
+          <w:sz w:val="26"/>
+          <w:szCs w:val="26"/>
+        </w:rPr>
+        <w:t xml:space="preserve"> </w:t>
+      </w:r>
+      <w:proofErr w:type="spellStart"/>
+      <w:r>
+        <w:rPr>
+          <w:rFonts w:ascii="Times New Roman" w:hAnsi="Times New Roman" w:cs="Times New Roman"/>
+          <w:sz w:val="26"/>
+          <w:szCs w:val="26"/>
+        </w:rPr>
+        <w:t>maDP</w:t>
+      </w:r>
+      <w:proofErr w:type="spellEnd"/>
+      <w:r>
+        <w:rPr>
+          <w:rFonts w:ascii="Times New Roman" w:hAnsi="Times New Roman" w:cs="Times New Roman"/>
+          <w:sz w:val="26"/>
+          <w:szCs w:val="26"/>
+        </w:rPr>
+        <w:t xml:space="preserve"> = </w:t>
+      </w:r>
+      <w:proofErr w:type="spellStart"/>
+      <w:r>
+        <w:rPr>
+          <w:rFonts w:ascii="Times New Roman" w:hAnsi="Times New Roman" w:cs="Times New Roman"/>
+          <w:sz w:val="26"/>
+          <w:szCs w:val="26"/>
+        </w:rPr>
+        <w:t>Đặt</w:t>
+      </w:r>
+      <w:proofErr w:type="spellEnd"/>
+      <w:r>
+        <w:rPr>
+          <w:rFonts w:ascii="Times New Roman" w:hAnsi="Times New Roman" w:cs="Times New Roman"/>
+          <w:sz w:val="26"/>
+          <w:szCs w:val="26"/>
+        </w:rPr>
+        <w:t xml:space="preserve"> </w:t>
+      </w:r>
+      <w:proofErr w:type="spellStart"/>
+      <w:r>
+        <w:rPr>
+          <w:rFonts w:ascii="Times New Roman" w:hAnsi="Times New Roman" w:cs="Times New Roman"/>
+          <w:sz w:val="26"/>
+          <w:szCs w:val="26"/>
+        </w:rPr>
+        <w:t>Phòng</w:t>
+      </w:r>
+      <w:proofErr w:type="spellEnd"/>
+      <w:r>
+        <w:rPr>
+          <w:rFonts w:ascii="Times New Roman" w:hAnsi="Times New Roman" w:cs="Times New Roman"/>
+          <w:sz w:val="26"/>
+          <w:szCs w:val="26"/>
+        </w:rPr>
+        <w:t xml:space="preserve"> </w:t>
+      </w:r>
+      <w:proofErr w:type="spellStart"/>
+      <w:r>
+        <w:rPr>
+          <w:rFonts w:ascii="Times New Roman" w:hAnsi="Times New Roman" w:cs="Times New Roman"/>
+          <w:sz w:val="26"/>
+          <w:szCs w:val="26"/>
+        </w:rPr>
+        <w:t>maD</w:t>
+      </w:r>
+      <w:r>
+        <w:rPr>
+          <w:rFonts w:ascii="Times New Roman" w:hAnsi="Times New Roman" w:cs="Times New Roman"/>
+          <w:sz w:val="26"/>
+          <w:szCs w:val="26"/>
+        </w:rPr>
+        <w:t>P</w:t>
+      </w:r>
+      <w:proofErr w:type="spellEnd"/>
+      <w:r>
+        <w:rPr>
+          <w:rFonts w:ascii="Times New Roman" w:hAnsi="Times New Roman" w:cs="Times New Roman"/>
+          <w:sz w:val="26"/>
+          <w:szCs w:val="26"/>
+        </w:rPr>
+        <w:t xml:space="preserve">  </w:t>
       </w:r>
     </w:p>
     <w:p>
@@ -1172,6 +1656,186 @@
         </w:rPr>
         <w:t xml:space="preserve"> </w:t>
       </w:r>
+      <w:proofErr w:type="gramStart"/>
+      <w:r>
+        <w:rPr>
+          <w:rFonts w:ascii="Times New Roman" w:hAnsi="Times New Roman" w:cs="Times New Roman"/>
+          <w:sz w:val="26"/>
+          <w:szCs w:val="26"/>
+        </w:rPr>
+        <w:t xml:space="preserve">“ </w:t>
+      </w:r>
+      <w:proofErr w:type="spellStart"/>
+      <w:r>
+        <w:rPr>
+          <w:rFonts w:ascii="Times New Roman" w:hAnsi="Times New Roman" w:cs="Times New Roman"/>
+          <w:sz w:val="26"/>
+          <w:szCs w:val="26"/>
+        </w:rPr>
+        <w:t>Đã</w:t>
+      </w:r>
+      <w:proofErr w:type="spellEnd"/>
+      <w:proofErr w:type="gramEnd"/>
+      <w:r>
+        <w:rPr>
+          <w:rFonts w:ascii="Times New Roman" w:hAnsi="Times New Roman" w:cs="Times New Roman"/>
+          <w:sz w:val="26"/>
+          <w:szCs w:val="26"/>
+        </w:rPr>
+        <w:t xml:space="preserve"> </w:t>
+      </w:r>
+      <w:proofErr w:type="spellStart"/>
+      <w:r>
+        <w:rPr>
+          <w:rFonts w:ascii="Times New Roman" w:hAnsi="Times New Roman" w:cs="Times New Roman"/>
+          <w:sz w:val="26"/>
+          <w:szCs w:val="26"/>
+        </w:rPr>
+        <w:t>có</w:t>
+      </w:r>
+      <w:proofErr w:type="spellEnd"/>
+      <w:r>
+        <w:rPr>
+          <w:rFonts w:ascii="Times New Roman" w:hAnsi="Times New Roman" w:cs="Times New Roman"/>
+          <w:sz w:val="26"/>
+          <w:szCs w:val="26"/>
+        </w:rPr>
+        <w:t xml:space="preserve"> </w:t>
+      </w:r>
+      <w:proofErr w:type="spellStart"/>
+      <w:r>
+        <w:rPr>
+          <w:rFonts w:ascii="Times New Roman" w:hAnsi="Times New Roman" w:cs="Times New Roman"/>
+          <w:sz w:val="26"/>
+          <w:szCs w:val="26"/>
+        </w:rPr>
+        <w:t>mã</w:t>
+      </w:r>
+      <w:proofErr w:type="spellEnd"/>
+      <w:r>
+        <w:rPr>
+          <w:rFonts w:ascii="Times New Roman" w:hAnsi="Times New Roman" w:cs="Times New Roman"/>
+          <w:sz w:val="26"/>
+          <w:szCs w:val="26"/>
+        </w:rPr>
+        <w:t xml:space="preserve"> </w:t>
+      </w:r>
+      <w:proofErr w:type="spellStart"/>
+      <w:r>
+        <w:rPr>
+          <w:rFonts w:ascii="Times New Roman" w:hAnsi="Times New Roman" w:cs="Times New Roman"/>
+          <w:sz w:val="26"/>
+          <w:szCs w:val="26"/>
+        </w:rPr>
+        <w:t>đặt</w:t>
+      </w:r>
+      <w:proofErr w:type="spellEnd"/>
+      <w:r>
+        <w:rPr>
+          <w:rFonts w:ascii="Times New Roman" w:hAnsi="Times New Roman" w:cs="Times New Roman"/>
+          <w:sz w:val="26"/>
+          <w:szCs w:val="26"/>
+        </w:rPr>
+        <w:t xml:space="preserve"> </w:t>
+      </w:r>
+      <w:proofErr w:type="spellStart"/>
+      <w:r>
+        <w:rPr>
+          <w:rFonts w:ascii="Times New Roman" w:hAnsi="Times New Roman" w:cs="Times New Roman"/>
+          <w:sz w:val="26"/>
+          <w:szCs w:val="26"/>
+        </w:rPr>
+        <w:t>phòng</w:t>
+      </w:r>
+      <w:proofErr w:type="spellEnd"/>
+      <w:r>
+        <w:rPr>
+          <w:rFonts w:ascii="Times New Roman" w:hAnsi="Times New Roman" w:cs="Times New Roman"/>
+          <w:sz w:val="26"/>
+          <w:szCs w:val="26"/>
+        </w:rPr>
+        <w:t xml:space="preserve"> </w:t>
+      </w:r>
+      <w:proofErr w:type="spellStart"/>
+      <w:r>
+        <w:rPr>
+          <w:rFonts w:ascii="Times New Roman" w:hAnsi="Times New Roman" w:cs="Times New Roman"/>
+          <w:sz w:val="26"/>
+          <w:szCs w:val="26"/>
+        </w:rPr>
+        <w:t>trong</w:t>
+      </w:r>
+      <w:proofErr w:type="spellEnd"/>
+      <w:r>
+        <w:rPr>
+          <w:rFonts w:ascii="Times New Roman" w:hAnsi="Times New Roman" w:cs="Times New Roman"/>
+          <w:sz w:val="26"/>
+          <w:szCs w:val="26"/>
+        </w:rPr>
+        <w:t xml:space="preserve"> </w:t>
+      </w:r>
+      <w:proofErr w:type="spellStart"/>
+      <w:r>
+        <w:rPr>
+          <w:rFonts w:ascii="Times New Roman" w:hAnsi="Times New Roman" w:cs="Times New Roman"/>
+          <w:sz w:val="26"/>
+          <w:szCs w:val="26"/>
+        </w:rPr>
+        <w:t>bảng</w:t>
+      </w:r>
+      <w:proofErr w:type="spellEnd"/>
+      <w:r>
+        <w:rPr>
+          <w:rFonts w:ascii="Times New Roman" w:hAnsi="Times New Roman" w:cs="Times New Roman"/>
+          <w:sz w:val="26"/>
+          <w:szCs w:val="26"/>
+        </w:rPr>
+        <w:t xml:space="preserve"> </w:t>
+      </w:r>
+      <w:proofErr w:type="spellStart"/>
+      <w:r>
+        <w:rPr>
+          <w:rFonts w:ascii="Times New Roman" w:hAnsi="Times New Roman" w:cs="Times New Roman"/>
+          <w:sz w:val="26"/>
+          <w:szCs w:val="26"/>
+        </w:rPr>
+        <w:t>hóa</w:t>
+      </w:r>
+      <w:proofErr w:type="spellEnd"/>
+      <w:r>
+        <w:rPr>
+          <w:rFonts w:ascii="Times New Roman" w:hAnsi="Times New Roman" w:cs="Times New Roman"/>
+          <w:sz w:val="26"/>
+          <w:szCs w:val="26"/>
+        </w:rPr>
+        <w:t xml:space="preserve"> </w:t>
+      </w:r>
+      <w:proofErr w:type="spellStart"/>
+      <w:r>
+        <w:rPr>
+          <w:rFonts w:ascii="Times New Roman" w:hAnsi="Times New Roman" w:cs="Times New Roman"/>
+          <w:sz w:val="26"/>
+          <w:szCs w:val="26"/>
+        </w:rPr>
+        <w:t>đơn</w:t>
+      </w:r>
+      <w:proofErr w:type="spellEnd"/>
+      <w:r>
+        <w:rPr>
+          <w:rFonts w:ascii="Times New Roman" w:hAnsi="Times New Roman" w:cs="Times New Roman"/>
+          <w:sz w:val="26"/>
+          <w:szCs w:val="26"/>
+        </w:rPr>
+        <w:t>”</w:t>
+      </w:r>
+      <w:r>
+        <w:rPr>
+          <w:rFonts w:ascii="Times New Roman" w:hAnsi="Times New Roman" w:cs="Times New Roman"/>
+          <w:sz w:val="26"/>
+          <w:szCs w:val="26"/>
+        </w:rPr>
+        <w:t xml:space="preserve"> </w:t>
+      </w:r>
     </w:p>
     <w:p>
       <w:pPr>
@@ -1295,6 +1959,7 @@
         <w:t xml:space="preserve"> </w:t>
       </w:r>
       <w:proofErr w:type="spellStart"/>
+      <w:proofErr w:type="gramStart"/>
       <w:r>
         <w:rPr>
           <w:rFonts w:ascii="Times New Roman" w:hAnsi="Times New Roman" w:cs="Times New Roman"/>
@@ -1310,36 +1975,215 @@
           <w:sz w:val="26"/>
           <w:szCs w:val="26"/>
         </w:rPr>
-        <w:t xml:space="preserve"> in </w:t>
-      </w:r>
-      <w:proofErr w:type="spellStart"/>
-      <w:r>
-        <w:rPr>
-          <w:rFonts w:ascii="Times New Roman" w:hAnsi="Times New Roman" w:cs="Times New Roman"/>
-          <w:sz w:val="26"/>
-          <w:szCs w:val="26"/>
-        </w:rPr>
-        <w:t>kết</w:t>
-      </w:r>
-      <w:proofErr w:type="spellEnd"/>
-      <w:r>
-        <w:rPr>
-          <w:rFonts w:ascii="Times New Roman" w:hAnsi="Times New Roman" w:cs="Times New Roman"/>
-          <w:sz w:val="26"/>
-          <w:szCs w:val="26"/>
-        </w:rPr>
-        <w:t xml:space="preserve"> </w:t>
-      </w:r>
-      <w:proofErr w:type="spellStart"/>
-      <w:r>
-        <w:rPr>
-          <w:rFonts w:ascii="Times New Roman" w:hAnsi="Times New Roman" w:cs="Times New Roman"/>
-          <w:sz w:val="26"/>
-          <w:szCs w:val="26"/>
-        </w:rPr>
-        <w:t>quả</w:t>
-      </w:r>
-      <w:proofErr w:type="spellEnd"/>
+        <w:t xml:space="preserve"> </w:t>
+      </w:r>
+      <w:r>
+        <w:rPr>
+          <w:rFonts w:ascii="Times New Roman" w:hAnsi="Times New Roman" w:cs="Times New Roman"/>
+          <w:sz w:val="26"/>
+          <w:szCs w:val="26"/>
+        </w:rPr>
+        <w:t xml:space="preserve"> </w:t>
+      </w:r>
+      <w:proofErr w:type="spellStart"/>
+      <w:r>
+        <w:rPr>
+          <w:rFonts w:ascii="Times New Roman" w:hAnsi="Times New Roman" w:cs="Times New Roman"/>
+          <w:sz w:val="26"/>
+          <w:szCs w:val="26"/>
+        </w:rPr>
+        <w:t>xét</w:t>
+      </w:r>
+      <w:proofErr w:type="spellEnd"/>
+      <w:proofErr w:type="gramEnd"/>
+      <w:r>
+        <w:rPr>
+          <w:rFonts w:ascii="Times New Roman" w:hAnsi="Times New Roman" w:cs="Times New Roman"/>
+          <w:sz w:val="26"/>
+          <w:szCs w:val="26"/>
+        </w:rPr>
+        <w:t xml:space="preserve"> </w:t>
+      </w:r>
+      <w:proofErr w:type="spellStart"/>
+      <w:r>
+        <w:rPr>
+          <w:rFonts w:ascii="Times New Roman" w:hAnsi="Times New Roman" w:cs="Times New Roman"/>
+          <w:sz w:val="26"/>
+          <w:szCs w:val="26"/>
+        </w:rPr>
+        <w:t>tiếp</w:t>
+      </w:r>
+      <w:proofErr w:type="spellEnd"/>
+      <w:r>
+        <w:rPr>
+          <w:rFonts w:ascii="Times New Roman" w:hAnsi="Times New Roman" w:cs="Times New Roman"/>
+          <w:sz w:val="26"/>
+          <w:szCs w:val="26"/>
+        </w:rPr>
+        <w:t xml:space="preserve"> </w:t>
+      </w:r>
+      <w:proofErr w:type="spellStart"/>
+      <w:r>
+        <w:rPr>
+          <w:rFonts w:ascii="Times New Roman" w:hAnsi="Times New Roman" w:cs="Times New Roman"/>
+          <w:sz w:val="26"/>
+          <w:szCs w:val="26"/>
+        </w:rPr>
+        <w:t>đến</w:t>
+      </w:r>
+      <w:proofErr w:type="spellEnd"/>
+      <w:r>
+        <w:rPr>
+          <w:rFonts w:ascii="Times New Roman" w:hAnsi="Times New Roman" w:cs="Times New Roman"/>
+          <w:sz w:val="26"/>
+          <w:szCs w:val="26"/>
+        </w:rPr>
+        <w:t xml:space="preserve"> </w:t>
+      </w:r>
+      <w:proofErr w:type="spellStart"/>
+      <w:r>
+        <w:rPr>
+          <w:rFonts w:ascii="Times New Roman" w:hAnsi="Times New Roman" w:cs="Times New Roman"/>
+          <w:sz w:val="26"/>
+          <w:szCs w:val="26"/>
+        </w:rPr>
+        <w:t>tính</w:t>
+      </w:r>
+      <w:proofErr w:type="spellEnd"/>
+      <w:r>
+        <w:rPr>
+          <w:rFonts w:ascii="Times New Roman" w:hAnsi="Times New Roman" w:cs="Times New Roman"/>
+          <w:sz w:val="26"/>
+          <w:szCs w:val="26"/>
+        </w:rPr>
+        <w:t xml:space="preserve"> </w:t>
+      </w:r>
+      <w:proofErr w:type="spellStart"/>
+      <w:r>
+        <w:rPr>
+          <w:rFonts w:ascii="Times New Roman" w:hAnsi="Times New Roman" w:cs="Times New Roman"/>
+          <w:sz w:val="26"/>
+          <w:szCs w:val="26"/>
+        </w:rPr>
+        <w:t>tiền</w:t>
+      </w:r>
+      <w:proofErr w:type="spellEnd"/>
+      <w:r>
+        <w:rPr>
+          <w:rFonts w:ascii="Times New Roman" w:hAnsi="Times New Roman" w:cs="Times New Roman"/>
+          <w:sz w:val="26"/>
+          <w:szCs w:val="26"/>
+        </w:rPr>
+        <w:t xml:space="preserve"> </w:t>
+      </w:r>
+      <w:proofErr w:type="spellStart"/>
+      <w:r>
+        <w:rPr>
+          <w:rFonts w:ascii="Times New Roman" w:hAnsi="Times New Roman" w:cs="Times New Roman"/>
+          <w:sz w:val="26"/>
+          <w:szCs w:val="26"/>
+        </w:rPr>
+        <w:t>và</w:t>
+      </w:r>
+      <w:proofErr w:type="spellEnd"/>
+      <w:r>
+        <w:rPr>
+          <w:rFonts w:ascii="Times New Roman" w:hAnsi="Times New Roman" w:cs="Times New Roman"/>
+          <w:sz w:val="26"/>
+          <w:szCs w:val="26"/>
+        </w:rPr>
+        <w:t xml:space="preserve"> </w:t>
+      </w:r>
+      <w:proofErr w:type="spellStart"/>
+      <w:r>
+        <w:rPr>
+          <w:rFonts w:ascii="Times New Roman" w:hAnsi="Times New Roman" w:cs="Times New Roman"/>
+          <w:sz w:val="26"/>
+          <w:szCs w:val="26"/>
+        </w:rPr>
+        <w:t>tổng</w:t>
+      </w:r>
+      <w:proofErr w:type="spellEnd"/>
+      <w:r>
+        <w:rPr>
+          <w:rFonts w:ascii="Times New Roman" w:hAnsi="Times New Roman" w:cs="Times New Roman"/>
+          <w:sz w:val="26"/>
+          <w:szCs w:val="26"/>
+        </w:rPr>
+        <w:t xml:space="preserve"> </w:t>
+      </w:r>
+      <w:proofErr w:type="spellStart"/>
+      <w:r>
+        <w:rPr>
+          <w:rFonts w:ascii="Times New Roman" w:hAnsi="Times New Roman" w:cs="Times New Roman"/>
+          <w:sz w:val="26"/>
+          <w:szCs w:val="26"/>
+        </w:rPr>
+        <w:t>tiền</w:t>
+      </w:r>
+      <w:proofErr w:type="spellEnd"/>
+      <w:r>
+        <w:rPr>
+          <w:rFonts w:ascii="Times New Roman" w:hAnsi="Times New Roman" w:cs="Times New Roman"/>
+          <w:sz w:val="26"/>
+          <w:szCs w:val="26"/>
+        </w:rPr>
+        <w:t xml:space="preserve"> </w:t>
+      </w:r>
+      <w:proofErr w:type="spellStart"/>
+      <w:r>
+        <w:rPr>
+          <w:rFonts w:ascii="Times New Roman" w:hAnsi="Times New Roman" w:cs="Times New Roman"/>
+          <w:sz w:val="26"/>
+          <w:szCs w:val="26"/>
+        </w:rPr>
+        <w:t>dựa</w:t>
+      </w:r>
+      <w:proofErr w:type="spellEnd"/>
+      <w:r>
+        <w:rPr>
+          <w:rFonts w:ascii="Times New Roman" w:hAnsi="Times New Roman" w:cs="Times New Roman"/>
+          <w:sz w:val="26"/>
+          <w:szCs w:val="26"/>
+        </w:rPr>
+        <w:t xml:space="preserve"> </w:t>
+      </w:r>
+      <w:proofErr w:type="spellStart"/>
+      <w:r>
+        <w:rPr>
+          <w:rFonts w:ascii="Times New Roman" w:hAnsi="Times New Roman" w:cs="Times New Roman"/>
+          <w:sz w:val="26"/>
+          <w:szCs w:val="26"/>
+        </w:rPr>
+        <w:t>vào</w:t>
+      </w:r>
+      <w:proofErr w:type="spellEnd"/>
+      <w:r>
+        <w:rPr>
+          <w:rFonts w:ascii="Times New Roman" w:hAnsi="Times New Roman" w:cs="Times New Roman"/>
+          <w:sz w:val="26"/>
+          <w:szCs w:val="26"/>
+        </w:rPr>
+        <w:t xml:space="preserve">  </w:t>
+      </w:r>
+      <w:proofErr w:type="spellStart"/>
+      <w:r>
+        <w:rPr>
+          <w:rFonts w:ascii="Times New Roman" w:hAnsi="Times New Roman" w:cs="Times New Roman"/>
+          <w:sz w:val="26"/>
+          <w:szCs w:val="26"/>
+        </w:rPr>
+        <w:t>maDP</w:t>
+      </w:r>
+      <w:proofErr w:type="spellEnd"/>
+      <w:r>
+        <w:rPr>
+          <w:rFonts w:ascii="Times New Roman" w:hAnsi="Times New Roman" w:cs="Times New Roman"/>
+          <w:sz w:val="26"/>
+          <w:szCs w:val="26"/>
+        </w:rPr>
+        <w:t>.</w:t>
+      </w:r>
     </w:p>
     <w:p>
       <w:pPr>
@@ -1519,17 +2363,7 @@
           <w:sz w:val="26"/>
           <w:szCs w:val="26"/>
         </w:rPr>
-        <w:t>bả</w:t>
-      </w:r>
-      <w:bookmarkStart w:id="0" w:name="_GoBack"/>
-      <w:bookmarkEnd w:id="0"/>
-      <w:r>
-        <w:rPr>
-          <w:rFonts w:ascii="Times New Roman" w:hAnsi="Times New Roman" w:cs="Times New Roman"/>
-          <w:sz w:val="26"/>
-          <w:szCs w:val="26"/>
-        </w:rPr>
-        <w:t>ng</w:t>
+        <w:t>bảng</w:t>
       </w:r>
       <w:proofErr w:type="spellEnd"/>
       <w:r>
@@ -1856,6 +2690,1330 @@
         </w:rPr>
         <w:t xml:space="preserve"> </w:t>
       </w:r>
+    </w:p>
+    <w:p>
+      <w:pPr>
+        <w:rPr>
+          <w:rFonts w:ascii="Times New Roman" w:hAnsi="Times New Roman" w:cs="Times New Roman"/>
+          <w:b/>
+          <w:color w:val="FF0000"/>
+          <w:sz w:val="26"/>
+          <w:szCs w:val="26"/>
+        </w:rPr>
+      </w:pPr>
+      <w:bookmarkStart w:id="0" w:name="_GoBack"/>
+      <w:r>
+        <w:rPr>
+          <w:rFonts w:ascii="Times New Roman" w:hAnsi="Times New Roman" w:cs="Times New Roman"/>
+          <w:b/>
+          <w:color w:val="FF0000"/>
+          <w:sz w:val="26"/>
+          <w:szCs w:val="26"/>
+        </w:rPr>
+        <w:t xml:space="preserve">Chi </w:t>
+      </w:r>
+      <w:proofErr w:type="spellStart"/>
+      <w:r>
+        <w:rPr>
+          <w:rFonts w:ascii="Times New Roman" w:hAnsi="Times New Roman" w:cs="Times New Roman"/>
+          <w:b/>
+          <w:color w:val="FF0000"/>
+          <w:sz w:val="26"/>
+          <w:szCs w:val="26"/>
+        </w:rPr>
+        <w:t>tiết</w:t>
+      </w:r>
+      <w:proofErr w:type="spellEnd"/>
+      <w:r>
+        <w:rPr>
+          <w:rFonts w:ascii="Times New Roman" w:hAnsi="Times New Roman" w:cs="Times New Roman"/>
+          <w:b/>
+          <w:color w:val="FF0000"/>
+          <w:sz w:val="26"/>
+          <w:szCs w:val="26"/>
+        </w:rPr>
+        <w:t>:</w:t>
+      </w:r>
+    </w:p>
+    <w:bookmarkEnd w:id="0"/>
+    <w:p>
+      <w:pPr>
+        <w:rPr>
+          <w:rFonts w:ascii="Times New Roman" w:hAnsi="Times New Roman" w:cs="Times New Roman"/>
+          <w:sz w:val="26"/>
+          <w:szCs w:val="26"/>
+        </w:rPr>
+      </w:pPr>
+      <w:proofErr w:type="spellStart"/>
+      <w:r>
+        <w:rPr>
+          <w:rFonts w:ascii="Times New Roman" w:hAnsi="Times New Roman" w:cs="Times New Roman"/>
+          <w:sz w:val="26"/>
+          <w:szCs w:val="26"/>
+        </w:rPr>
+        <w:t>Nút</w:t>
+      </w:r>
+      <w:proofErr w:type="spellEnd"/>
+      <w:r>
+        <w:rPr>
+          <w:rFonts w:ascii="Times New Roman" w:hAnsi="Times New Roman" w:cs="Times New Roman"/>
+          <w:sz w:val="26"/>
+          <w:szCs w:val="26"/>
+        </w:rPr>
+        <w:t xml:space="preserve"> </w:t>
+      </w:r>
+      <w:proofErr w:type="spellStart"/>
+      <w:r>
+        <w:rPr>
+          <w:rFonts w:ascii="Times New Roman" w:hAnsi="Times New Roman" w:cs="Times New Roman"/>
+          <w:sz w:val="26"/>
+          <w:szCs w:val="26"/>
+        </w:rPr>
+        <w:t>Thêm</w:t>
+      </w:r>
+      <w:proofErr w:type="spellEnd"/>
+      <w:r>
+        <w:rPr>
+          <w:rFonts w:ascii="Times New Roman" w:hAnsi="Times New Roman" w:cs="Times New Roman"/>
+          <w:sz w:val="26"/>
+          <w:szCs w:val="26"/>
+        </w:rPr>
+        <w:t xml:space="preserve">: </w:t>
+      </w:r>
+      <w:proofErr w:type="spellStart"/>
+      <w:r>
+        <w:rPr>
+          <w:rFonts w:ascii="Times New Roman" w:hAnsi="Times New Roman" w:cs="Times New Roman"/>
+          <w:sz w:val="26"/>
+          <w:szCs w:val="26"/>
+        </w:rPr>
+        <w:t>chọn</w:t>
+      </w:r>
+      <w:proofErr w:type="spellEnd"/>
+      <w:r>
+        <w:rPr>
+          <w:rFonts w:ascii="Times New Roman" w:hAnsi="Times New Roman" w:cs="Times New Roman"/>
+          <w:sz w:val="26"/>
+          <w:szCs w:val="26"/>
+        </w:rPr>
+        <w:t xml:space="preserve"> </w:t>
+      </w:r>
+      <w:proofErr w:type="spellStart"/>
+      <w:r>
+        <w:rPr>
+          <w:rFonts w:ascii="Times New Roman" w:hAnsi="Times New Roman" w:cs="Times New Roman"/>
+          <w:sz w:val="26"/>
+          <w:szCs w:val="26"/>
+        </w:rPr>
+        <w:t>mã</w:t>
+      </w:r>
+      <w:proofErr w:type="spellEnd"/>
+      <w:r>
+        <w:rPr>
+          <w:rFonts w:ascii="Times New Roman" w:hAnsi="Times New Roman" w:cs="Times New Roman"/>
+          <w:sz w:val="26"/>
+          <w:szCs w:val="26"/>
+        </w:rPr>
+        <w:t xml:space="preserve"> </w:t>
+      </w:r>
+      <w:proofErr w:type="spellStart"/>
+      <w:r>
+        <w:rPr>
+          <w:rFonts w:ascii="Times New Roman" w:hAnsi="Times New Roman" w:cs="Times New Roman"/>
+          <w:sz w:val="26"/>
+          <w:szCs w:val="26"/>
+        </w:rPr>
+        <w:t>đặt</w:t>
+      </w:r>
+      <w:proofErr w:type="spellEnd"/>
+      <w:r>
+        <w:rPr>
+          <w:rFonts w:ascii="Times New Roman" w:hAnsi="Times New Roman" w:cs="Times New Roman"/>
+          <w:sz w:val="26"/>
+          <w:szCs w:val="26"/>
+        </w:rPr>
+        <w:t xml:space="preserve"> </w:t>
+      </w:r>
+      <w:proofErr w:type="spellStart"/>
+      <w:r>
+        <w:rPr>
+          <w:rFonts w:ascii="Times New Roman" w:hAnsi="Times New Roman" w:cs="Times New Roman"/>
+          <w:sz w:val="26"/>
+          <w:szCs w:val="26"/>
+        </w:rPr>
+        <w:t>phòng</w:t>
+      </w:r>
+      <w:proofErr w:type="spellEnd"/>
+      <w:r>
+        <w:rPr>
+          <w:rFonts w:ascii="Times New Roman" w:hAnsi="Times New Roman" w:cs="Times New Roman"/>
+          <w:sz w:val="26"/>
+          <w:szCs w:val="26"/>
+        </w:rPr>
+        <w:t xml:space="preserve"> </w:t>
+      </w:r>
+      <w:proofErr w:type="spellStart"/>
+      <w:r>
+        <w:rPr>
+          <w:rFonts w:ascii="Times New Roman" w:hAnsi="Times New Roman" w:cs="Times New Roman"/>
+          <w:sz w:val="26"/>
+          <w:szCs w:val="26"/>
+        </w:rPr>
+        <w:t>trong</w:t>
+      </w:r>
+      <w:proofErr w:type="spellEnd"/>
+      <w:r>
+        <w:rPr>
+          <w:rFonts w:ascii="Times New Roman" w:hAnsi="Times New Roman" w:cs="Times New Roman"/>
+          <w:sz w:val="26"/>
+          <w:szCs w:val="26"/>
+        </w:rPr>
+        <w:t xml:space="preserve"> </w:t>
+      </w:r>
+      <w:proofErr w:type="spellStart"/>
+      <w:proofErr w:type="gramStart"/>
+      <w:r>
+        <w:rPr>
+          <w:rFonts w:ascii="Times New Roman" w:hAnsi="Times New Roman" w:cs="Times New Roman"/>
+          <w:sz w:val="26"/>
+          <w:szCs w:val="26"/>
+        </w:rPr>
+        <w:t>Combobox</w:t>
+      </w:r>
+      <w:proofErr w:type="spellEnd"/>
+      <w:r>
+        <w:rPr>
+          <w:rFonts w:ascii="Times New Roman" w:hAnsi="Times New Roman" w:cs="Times New Roman"/>
+          <w:sz w:val="26"/>
+          <w:szCs w:val="26"/>
+        </w:rPr>
+        <w:t xml:space="preserve">  </w:t>
+      </w:r>
+      <w:proofErr w:type="spellStart"/>
+      <w:r>
+        <w:rPr>
+          <w:rFonts w:ascii="Times New Roman" w:hAnsi="Times New Roman" w:cs="Times New Roman"/>
+          <w:sz w:val="26"/>
+          <w:szCs w:val="26"/>
+        </w:rPr>
+        <w:t>và</w:t>
+      </w:r>
+      <w:proofErr w:type="spellEnd"/>
+      <w:proofErr w:type="gramEnd"/>
+      <w:r>
+        <w:rPr>
+          <w:rFonts w:ascii="Times New Roman" w:hAnsi="Times New Roman" w:cs="Times New Roman"/>
+          <w:sz w:val="26"/>
+          <w:szCs w:val="26"/>
+        </w:rPr>
+        <w:t xml:space="preserve"> </w:t>
+      </w:r>
+      <w:proofErr w:type="spellStart"/>
+      <w:r>
+        <w:rPr>
+          <w:rFonts w:ascii="Times New Roman" w:hAnsi="Times New Roman" w:cs="Times New Roman"/>
+          <w:sz w:val="26"/>
+          <w:szCs w:val="26"/>
+        </w:rPr>
+        <w:t>nhấn</w:t>
+      </w:r>
+      <w:proofErr w:type="spellEnd"/>
+      <w:r>
+        <w:rPr>
+          <w:rFonts w:ascii="Times New Roman" w:hAnsi="Times New Roman" w:cs="Times New Roman"/>
+          <w:sz w:val="26"/>
+          <w:szCs w:val="26"/>
+        </w:rPr>
+        <w:t xml:space="preserve"> </w:t>
+      </w:r>
+      <w:proofErr w:type="spellStart"/>
+      <w:r>
+        <w:rPr>
+          <w:rFonts w:ascii="Times New Roman" w:hAnsi="Times New Roman" w:cs="Times New Roman"/>
+          <w:sz w:val="26"/>
+          <w:szCs w:val="26"/>
+        </w:rPr>
+        <w:t>nút</w:t>
+      </w:r>
+      <w:proofErr w:type="spellEnd"/>
+      <w:r>
+        <w:rPr>
+          <w:rFonts w:ascii="Times New Roman" w:hAnsi="Times New Roman" w:cs="Times New Roman"/>
+          <w:sz w:val="26"/>
+          <w:szCs w:val="26"/>
+        </w:rPr>
+        <w:t xml:space="preserve"> </w:t>
+      </w:r>
+      <w:proofErr w:type="spellStart"/>
+      <w:r>
+        <w:rPr>
+          <w:rFonts w:ascii="Times New Roman" w:hAnsi="Times New Roman" w:cs="Times New Roman"/>
+          <w:b/>
+          <w:sz w:val="26"/>
+          <w:szCs w:val="26"/>
+        </w:rPr>
+        <w:t>T</w:t>
+      </w:r>
+      <w:r>
+        <w:rPr>
+          <w:rFonts w:ascii="Times New Roman" w:hAnsi="Times New Roman" w:cs="Times New Roman"/>
+          <w:b/>
+          <w:sz w:val="26"/>
+          <w:szCs w:val="26"/>
+        </w:rPr>
+        <w:t>hêm</w:t>
+      </w:r>
+      <w:proofErr w:type="spellEnd"/>
+      <w:r>
+        <w:rPr>
+          <w:rFonts w:ascii="Times New Roman" w:hAnsi="Times New Roman" w:cs="Times New Roman"/>
+          <w:sz w:val="26"/>
+          <w:szCs w:val="26"/>
+        </w:rPr>
+        <w:t xml:space="preserve"> . </w:t>
+      </w:r>
+      <w:proofErr w:type="spellStart"/>
+      <w:r>
+        <w:rPr>
+          <w:rFonts w:ascii="Times New Roman" w:hAnsi="Times New Roman" w:cs="Times New Roman"/>
+          <w:sz w:val="26"/>
+          <w:szCs w:val="26"/>
+        </w:rPr>
+        <w:t>Dữ</w:t>
+      </w:r>
+      <w:proofErr w:type="spellEnd"/>
+      <w:r>
+        <w:rPr>
+          <w:rFonts w:ascii="Times New Roman" w:hAnsi="Times New Roman" w:cs="Times New Roman"/>
+          <w:sz w:val="26"/>
+          <w:szCs w:val="26"/>
+        </w:rPr>
+        <w:t xml:space="preserve"> </w:t>
+      </w:r>
+      <w:proofErr w:type="spellStart"/>
+      <w:r>
+        <w:rPr>
+          <w:rFonts w:ascii="Times New Roman" w:hAnsi="Times New Roman" w:cs="Times New Roman"/>
+          <w:sz w:val="26"/>
+          <w:szCs w:val="26"/>
+        </w:rPr>
+        <w:t>liệu</w:t>
+      </w:r>
+      <w:proofErr w:type="spellEnd"/>
+      <w:r>
+        <w:rPr>
+          <w:rFonts w:ascii="Times New Roman" w:hAnsi="Times New Roman" w:cs="Times New Roman"/>
+          <w:sz w:val="26"/>
+          <w:szCs w:val="26"/>
+        </w:rPr>
+        <w:t xml:space="preserve"> </w:t>
+      </w:r>
+      <w:proofErr w:type="spellStart"/>
+      <w:r>
+        <w:rPr>
+          <w:rFonts w:ascii="Times New Roman" w:hAnsi="Times New Roman" w:cs="Times New Roman"/>
+          <w:sz w:val="26"/>
+          <w:szCs w:val="26"/>
+        </w:rPr>
+        <w:t>sẽ</w:t>
+      </w:r>
+      <w:proofErr w:type="spellEnd"/>
+      <w:r>
+        <w:rPr>
+          <w:rFonts w:ascii="Times New Roman" w:hAnsi="Times New Roman" w:cs="Times New Roman"/>
+          <w:sz w:val="26"/>
+          <w:szCs w:val="26"/>
+        </w:rPr>
+        <w:t xml:space="preserve"> </w:t>
+      </w:r>
+      <w:proofErr w:type="spellStart"/>
+      <w:r>
+        <w:rPr>
+          <w:rFonts w:ascii="Times New Roman" w:hAnsi="Times New Roman" w:cs="Times New Roman"/>
+          <w:sz w:val="26"/>
+          <w:szCs w:val="26"/>
+        </w:rPr>
+        <w:t>được</w:t>
+      </w:r>
+      <w:proofErr w:type="spellEnd"/>
+      <w:r>
+        <w:rPr>
+          <w:rFonts w:ascii="Times New Roman" w:hAnsi="Times New Roman" w:cs="Times New Roman"/>
+          <w:sz w:val="26"/>
+          <w:szCs w:val="26"/>
+        </w:rPr>
+        <w:t xml:space="preserve"> in ra </w:t>
+      </w:r>
+      <w:proofErr w:type="spellStart"/>
+      <w:r>
+        <w:rPr>
+          <w:rFonts w:ascii="Times New Roman" w:hAnsi="Times New Roman" w:cs="Times New Roman"/>
+          <w:sz w:val="26"/>
+          <w:szCs w:val="26"/>
+        </w:rPr>
+        <w:t>dưới</w:t>
+      </w:r>
+      <w:proofErr w:type="spellEnd"/>
+      <w:r>
+        <w:rPr>
+          <w:rFonts w:ascii="Times New Roman" w:hAnsi="Times New Roman" w:cs="Times New Roman"/>
+          <w:sz w:val="26"/>
+          <w:szCs w:val="26"/>
+        </w:rPr>
+        <w:t xml:space="preserve"> </w:t>
+      </w:r>
+      <w:proofErr w:type="spellStart"/>
+      <w:r>
+        <w:rPr>
+          <w:rFonts w:ascii="Times New Roman" w:hAnsi="Times New Roman" w:cs="Times New Roman"/>
+          <w:sz w:val="26"/>
+          <w:szCs w:val="26"/>
+        </w:rPr>
+        <w:t>bảng</w:t>
+      </w:r>
+      <w:proofErr w:type="spellEnd"/>
+      <w:r>
+        <w:rPr>
+          <w:rFonts w:ascii="Times New Roman" w:hAnsi="Times New Roman" w:cs="Times New Roman"/>
+          <w:sz w:val="26"/>
+          <w:szCs w:val="26"/>
+        </w:rPr>
+        <w:t xml:space="preserve"> </w:t>
+      </w:r>
+      <w:proofErr w:type="spellStart"/>
+      <w:r>
+        <w:rPr>
+          <w:rFonts w:ascii="Times New Roman" w:hAnsi="Times New Roman" w:cs="Times New Roman"/>
+          <w:sz w:val="26"/>
+          <w:szCs w:val="26"/>
+        </w:rPr>
+        <w:t>danh</w:t>
+      </w:r>
+      <w:proofErr w:type="spellEnd"/>
+      <w:r>
+        <w:rPr>
+          <w:rFonts w:ascii="Times New Roman" w:hAnsi="Times New Roman" w:cs="Times New Roman"/>
+          <w:sz w:val="26"/>
+          <w:szCs w:val="26"/>
+        </w:rPr>
+        <w:t xml:space="preserve"> </w:t>
+      </w:r>
+      <w:proofErr w:type="spellStart"/>
+      <w:r>
+        <w:rPr>
+          <w:rFonts w:ascii="Times New Roman" w:hAnsi="Times New Roman" w:cs="Times New Roman"/>
+          <w:sz w:val="26"/>
+          <w:szCs w:val="26"/>
+        </w:rPr>
+        <w:t>sách</w:t>
+      </w:r>
+      <w:proofErr w:type="spellEnd"/>
+      <w:r>
+        <w:rPr>
+          <w:rFonts w:ascii="Times New Roman" w:hAnsi="Times New Roman" w:cs="Times New Roman"/>
+          <w:sz w:val="26"/>
+          <w:szCs w:val="26"/>
+        </w:rPr>
+        <w:t xml:space="preserve"> </w:t>
+      </w:r>
+      <w:proofErr w:type="spellStart"/>
+      <w:r>
+        <w:rPr>
+          <w:rFonts w:ascii="Times New Roman" w:hAnsi="Times New Roman" w:cs="Times New Roman"/>
+          <w:sz w:val="26"/>
+          <w:szCs w:val="26"/>
+        </w:rPr>
+        <w:t>hóa</w:t>
+      </w:r>
+      <w:proofErr w:type="spellEnd"/>
+      <w:r>
+        <w:rPr>
+          <w:rFonts w:ascii="Times New Roman" w:hAnsi="Times New Roman" w:cs="Times New Roman"/>
+          <w:sz w:val="26"/>
+          <w:szCs w:val="26"/>
+        </w:rPr>
+        <w:t xml:space="preserve"> </w:t>
+      </w:r>
+      <w:proofErr w:type="spellStart"/>
+      <w:r>
+        <w:rPr>
+          <w:rFonts w:ascii="Times New Roman" w:hAnsi="Times New Roman" w:cs="Times New Roman"/>
+          <w:sz w:val="26"/>
+          <w:szCs w:val="26"/>
+        </w:rPr>
+        <w:t>đơn</w:t>
+      </w:r>
+      <w:proofErr w:type="spellEnd"/>
+    </w:p>
+    <w:p>
+      <w:pPr>
+        <w:rPr>
+          <w:rFonts w:ascii="Times New Roman" w:hAnsi="Times New Roman" w:cs="Times New Roman"/>
+          <w:sz w:val="26"/>
+          <w:szCs w:val="26"/>
+        </w:rPr>
+      </w:pPr>
+      <w:proofErr w:type="spellStart"/>
+      <w:r>
+        <w:rPr>
+          <w:rFonts w:ascii="Times New Roman" w:hAnsi="Times New Roman" w:cs="Times New Roman"/>
+          <w:sz w:val="26"/>
+          <w:szCs w:val="26"/>
+        </w:rPr>
+        <w:t>Nút</w:t>
+      </w:r>
+      <w:proofErr w:type="spellEnd"/>
+      <w:r>
+        <w:rPr>
+          <w:rFonts w:ascii="Times New Roman" w:hAnsi="Times New Roman" w:cs="Times New Roman"/>
+          <w:sz w:val="26"/>
+          <w:szCs w:val="26"/>
+        </w:rPr>
+        <w:t xml:space="preserve"> </w:t>
+      </w:r>
+      <w:proofErr w:type="spellStart"/>
+      <w:r>
+        <w:rPr>
+          <w:rFonts w:ascii="Times New Roman" w:hAnsi="Times New Roman" w:cs="Times New Roman"/>
+          <w:sz w:val="26"/>
+          <w:szCs w:val="26"/>
+        </w:rPr>
+        <w:t>Xóa</w:t>
+      </w:r>
+      <w:proofErr w:type="spellEnd"/>
+      <w:r>
+        <w:rPr>
+          <w:rFonts w:ascii="Times New Roman" w:hAnsi="Times New Roman" w:cs="Times New Roman"/>
+          <w:sz w:val="26"/>
+          <w:szCs w:val="26"/>
+        </w:rPr>
+        <w:t xml:space="preserve">: </w:t>
+      </w:r>
+      <w:proofErr w:type="spellStart"/>
+      <w:r>
+        <w:rPr>
+          <w:rFonts w:ascii="Times New Roman" w:hAnsi="Times New Roman" w:cs="Times New Roman"/>
+          <w:sz w:val="26"/>
+          <w:szCs w:val="26"/>
+        </w:rPr>
+        <w:t>chọn</w:t>
+      </w:r>
+      <w:proofErr w:type="spellEnd"/>
+      <w:r>
+        <w:rPr>
+          <w:rFonts w:ascii="Times New Roman" w:hAnsi="Times New Roman" w:cs="Times New Roman"/>
+          <w:sz w:val="26"/>
+          <w:szCs w:val="26"/>
+        </w:rPr>
+        <w:t xml:space="preserve"> 1 </w:t>
+      </w:r>
+      <w:proofErr w:type="spellStart"/>
+      <w:r>
+        <w:rPr>
+          <w:rFonts w:ascii="Times New Roman" w:hAnsi="Times New Roman" w:cs="Times New Roman"/>
+          <w:sz w:val="26"/>
+          <w:szCs w:val="26"/>
+        </w:rPr>
+        <w:t>hàng</w:t>
+      </w:r>
+      <w:proofErr w:type="spellEnd"/>
+      <w:r>
+        <w:rPr>
+          <w:rFonts w:ascii="Times New Roman" w:hAnsi="Times New Roman" w:cs="Times New Roman"/>
+          <w:sz w:val="26"/>
+          <w:szCs w:val="26"/>
+        </w:rPr>
+        <w:t xml:space="preserve"> </w:t>
+      </w:r>
+      <w:proofErr w:type="spellStart"/>
+      <w:r>
+        <w:rPr>
+          <w:rFonts w:ascii="Times New Roman" w:hAnsi="Times New Roman" w:cs="Times New Roman"/>
+          <w:sz w:val="26"/>
+          <w:szCs w:val="26"/>
+        </w:rPr>
+        <w:t>trong</w:t>
+      </w:r>
+      <w:proofErr w:type="spellEnd"/>
+      <w:r>
+        <w:rPr>
+          <w:rFonts w:ascii="Times New Roman" w:hAnsi="Times New Roman" w:cs="Times New Roman"/>
+          <w:sz w:val="26"/>
+          <w:szCs w:val="26"/>
+        </w:rPr>
+        <w:t xml:space="preserve"> </w:t>
+      </w:r>
+      <w:proofErr w:type="spellStart"/>
+      <w:r>
+        <w:rPr>
+          <w:rFonts w:ascii="Times New Roman" w:hAnsi="Times New Roman" w:cs="Times New Roman"/>
+          <w:sz w:val="26"/>
+          <w:szCs w:val="26"/>
+        </w:rPr>
+        <w:t>bảng</w:t>
+      </w:r>
+      <w:proofErr w:type="spellEnd"/>
+      <w:r>
+        <w:rPr>
+          <w:rFonts w:ascii="Times New Roman" w:hAnsi="Times New Roman" w:cs="Times New Roman"/>
+          <w:sz w:val="26"/>
+          <w:szCs w:val="26"/>
+        </w:rPr>
+        <w:t xml:space="preserve"> </w:t>
+      </w:r>
+      <w:proofErr w:type="spellStart"/>
+      <w:r>
+        <w:rPr>
+          <w:rFonts w:ascii="Times New Roman" w:hAnsi="Times New Roman" w:cs="Times New Roman"/>
+          <w:sz w:val="26"/>
+          <w:szCs w:val="26"/>
+        </w:rPr>
+        <w:t>hóa</w:t>
+      </w:r>
+      <w:proofErr w:type="spellEnd"/>
+      <w:r>
+        <w:rPr>
+          <w:rFonts w:ascii="Times New Roman" w:hAnsi="Times New Roman" w:cs="Times New Roman"/>
+          <w:sz w:val="26"/>
+          <w:szCs w:val="26"/>
+        </w:rPr>
+        <w:t xml:space="preserve"> </w:t>
+      </w:r>
+      <w:proofErr w:type="spellStart"/>
+      <w:r>
+        <w:rPr>
+          <w:rFonts w:ascii="Times New Roman" w:hAnsi="Times New Roman" w:cs="Times New Roman"/>
+          <w:sz w:val="26"/>
+          <w:szCs w:val="26"/>
+        </w:rPr>
+        <w:t>đơn</w:t>
+      </w:r>
+      <w:proofErr w:type="spellEnd"/>
+      <w:r>
+        <w:rPr>
+          <w:rFonts w:ascii="Times New Roman" w:hAnsi="Times New Roman" w:cs="Times New Roman"/>
+          <w:sz w:val="26"/>
+          <w:szCs w:val="26"/>
+        </w:rPr>
+        <w:t xml:space="preserve"> </w:t>
+      </w:r>
+      <w:proofErr w:type="spellStart"/>
+      <w:r>
+        <w:rPr>
+          <w:rFonts w:ascii="Times New Roman" w:hAnsi="Times New Roman" w:cs="Times New Roman"/>
+          <w:sz w:val="26"/>
+          <w:szCs w:val="26"/>
+        </w:rPr>
+        <w:t>rồi</w:t>
+      </w:r>
+      <w:proofErr w:type="spellEnd"/>
+      <w:r>
+        <w:rPr>
+          <w:rFonts w:ascii="Times New Roman" w:hAnsi="Times New Roman" w:cs="Times New Roman"/>
+          <w:sz w:val="26"/>
+          <w:szCs w:val="26"/>
+        </w:rPr>
+        <w:t xml:space="preserve"> </w:t>
+      </w:r>
+      <w:proofErr w:type="spellStart"/>
+      <w:r>
+        <w:rPr>
+          <w:rFonts w:ascii="Times New Roman" w:hAnsi="Times New Roman" w:cs="Times New Roman"/>
+          <w:sz w:val="26"/>
+          <w:szCs w:val="26"/>
+        </w:rPr>
+        <w:t>nhấn</w:t>
+      </w:r>
+      <w:proofErr w:type="spellEnd"/>
+      <w:r>
+        <w:rPr>
+          <w:rFonts w:ascii="Times New Roman" w:hAnsi="Times New Roman" w:cs="Times New Roman"/>
+          <w:sz w:val="26"/>
+          <w:szCs w:val="26"/>
+        </w:rPr>
+        <w:t xml:space="preserve"> </w:t>
+      </w:r>
+      <w:proofErr w:type="spellStart"/>
+      <w:r>
+        <w:rPr>
+          <w:rFonts w:ascii="Times New Roman" w:hAnsi="Times New Roman" w:cs="Times New Roman"/>
+          <w:sz w:val="26"/>
+          <w:szCs w:val="26"/>
+        </w:rPr>
+        <w:t>nút</w:t>
+      </w:r>
+      <w:proofErr w:type="spellEnd"/>
+      <w:r>
+        <w:rPr>
+          <w:rFonts w:ascii="Times New Roman" w:hAnsi="Times New Roman" w:cs="Times New Roman"/>
+          <w:sz w:val="26"/>
+          <w:szCs w:val="26"/>
+        </w:rPr>
+        <w:t xml:space="preserve"> </w:t>
+      </w:r>
+      <w:proofErr w:type="spellStart"/>
+      <w:proofErr w:type="gramStart"/>
+      <w:r>
+        <w:rPr>
+          <w:rFonts w:ascii="Times New Roman" w:hAnsi="Times New Roman" w:cs="Times New Roman"/>
+          <w:b/>
+          <w:sz w:val="26"/>
+          <w:szCs w:val="26"/>
+        </w:rPr>
+        <w:t>X</w:t>
+      </w:r>
+      <w:r>
+        <w:rPr>
+          <w:rFonts w:ascii="Times New Roman" w:hAnsi="Times New Roman" w:cs="Times New Roman"/>
+          <w:b/>
+          <w:sz w:val="26"/>
+          <w:szCs w:val="26"/>
+        </w:rPr>
+        <w:t>óa</w:t>
+      </w:r>
+      <w:proofErr w:type="spellEnd"/>
+      <w:r>
+        <w:rPr>
+          <w:rFonts w:ascii="Times New Roman" w:hAnsi="Times New Roman" w:cs="Times New Roman"/>
+          <w:sz w:val="26"/>
+          <w:szCs w:val="26"/>
+        </w:rPr>
+        <w:t xml:space="preserve"> ,</w:t>
+      </w:r>
+      <w:proofErr w:type="gramEnd"/>
+      <w:r>
+        <w:rPr>
+          <w:rFonts w:ascii="Times New Roman" w:hAnsi="Times New Roman" w:cs="Times New Roman"/>
+          <w:sz w:val="26"/>
+          <w:szCs w:val="26"/>
+        </w:rPr>
+        <w:t xml:space="preserve"> </w:t>
+      </w:r>
+      <w:proofErr w:type="spellStart"/>
+      <w:r>
+        <w:rPr>
+          <w:rFonts w:ascii="Times New Roman" w:hAnsi="Times New Roman" w:cs="Times New Roman"/>
+          <w:sz w:val="26"/>
+          <w:szCs w:val="26"/>
+        </w:rPr>
+        <w:t>nó</w:t>
+      </w:r>
+      <w:proofErr w:type="spellEnd"/>
+      <w:r>
+        <w:rPr>
+          <w:rFonts w:ascii="Times New Roman" w:hAnsi="Times New Roman" w:cs="Times New Roman"/>
+          <w:sz w:val="26"/>
+          <w:szCs w:val="26"/>
+        </w:rPr>
+        <w:t xml:space="preserve"> </w:t>
+      </w:r>
+      <w:proofErr w:type="spellStart"/>
+      <w:r>
+        <w:rPr>
+          <w:rFonts w:ascii="Times New Roman" w:hAnsi="Times New Roman" w:cs="Times New Roman"/>
+          <w:sz w:val="26"/>
+          <w:szCs w:val="26"/>
+        </w:rPr>
+        <w:t>sẽ</w:t>
+      </w:r>
+      <w:proofErr w:type="spellEnd"/>
+      <w:r>
+        <w:rPr>
+          <w:rFonts w:ascii="Times New Roman" w:hAnsi="Times New Roman" w:cs="Times New Roman"/>
+          <w:sz w:val="26"/>
+          <w:szCs w:val="26"/>
+        </w:rPr>
+        <w:t xml:space="preserve"> </w:t>
+      </w:r>
+      <w:proofErr w:type="spellStart"/>
+      <w:r>
+        <w:rPr>
+          <w:rFonts w:ascii="Times New Roman" w:hAnsi="Times New Roman" w:cs="Times New Roman"/>
+          <w:sz w:val="26"/>
+          <w:szCs w:val="26"/>
+        </w:rPr>
+        <w:t>xóa</w:t>
+      </w:r>
+      <w:proofErr w:type="spellEnd"/>
+      <w:r>
+        <w:rPr>
+          <w:rFonts w:ascii="Times New Roman" w:hAnsi="Times New Roman" w:cs="Times New Roman"/>
+          <w:sz w:val="26"/>
+          <w:szCs w:val="26"/>
+        </w:rPr>
+        <w:t xml:space="preserve"> </w:t>
+      </w:r>
+      <w:proofErr w:type="spellStart"/>
+      <w:r>
+        <w:rPr>
+          <w:rFonts w:ascii="Times New Roman" w:hAnsi="Times New Roman" w:cs="Times New Roman"/>
+          <w:sz w:val="26"/>
+          <w:szCs w:val="26"/>
+        </w:rPr>
+        <w:t>dữ</w:t>
+      </w:r>
+      <w:proofErr w:type="spellEnd"/>
+      <w:r>
+        <w:rPr>
+          <w:rFonts w:ascii="Times New Roman" w:hAnsi="Times New Roman" w:cs="Times New Roman"/>
+          <w:sz w:val="26"/>
+          <w:szCs w:val="26"/>
+        </w:rPr>
+        <w:t xml:space="preserve"> </w:t>
+      </w:r>
+      <w:proofErr w:type="spellStart"/>
+      <w:r>
+        <w:rPr>
+          <w:rFonts w:ascii="Times New Roman" w:hAnsi="Times New Roman" w:cs="Times New Roman"/>
+          <w:sz w:val="26"/>
+          <w:szCs w:val="26"/>
+        </w:rPr>
+        <w:t>liệu</w:t>
+      </w:r>
+      <w:proofErr w:type="spellEnd"/>
+      <w:r>
+        <w:rPr>
+          <w:rFonts w:ascii="Times New Roman" w:hAnsi="Times New Roman" w:cs="Times New Roman"/>
+          <w:sz w:val="26"/>
+          <w:szCs w:val="26"/>
+        </w:rPr>
+        <w:t xml:space="preserve"> </w:t>
+      </w:r>
+      <w:proofErr w:type="spellStart"/>
+      <w:r>
+        <w:rPr>
+          <w:rFonts w:ascii="Times New Roman" w:hAnsi="Times New Roman" w:cs="Times New Roman"/>
+          <w:sz w:val="26"/>
+          <w:szCs w:val="26"/>
+        </w:rPr>
+        <w:t>khỏi</w:t>
+      </w:r>
+      <w:proofErr w:type="spellEnd"/>
+      <w:r>
+        <w:rPr>
+          <w:rFonts w:ascii="Times New Roman" w:hAnsi="Times New Roman" w:cs="Times New Roman"/>
+          <w:sz w:val="26"/>
+          <w:szCs w:val="26"/>
+        </w:rPr>
+        <w:t xml:space="preserve"> </w:t>
+      </w:r>
+      <w:proofErr w:type="spellStart"/>
+      <w:r>
+        <w:rPr>
+          <w:rFonts w:ascii="Times New Roman" w:hAnsi="Times New Roman" w:cs="Times New Roman"/>
+          <w:sz w:val="26"/>
+          <w:szCs w:val="26"/>
+        </w:rPr>
+        <w:t>bảng</w:t>
+      </w:r>
+      <w:proofErr w:type="spellEnd"/>
+      <w:r>
+        <w:rPr>
+          <w:rFonts w:ascii="Times New Roman" w:hAnsi="Times New Roman" w:cs="Times New Roman"/>
+          <w:sz w:val="26"/>
+          <w:szCs w:val="26"/>
+        </w:rPr>
+        <w:t xml:space="preserve"> </w:t>
+      </w:r>
+      <w:proofErr w:type="spellStart"/>
+      <w:r>
+        <w:rPr>
+          <w:rFonts w:ascii="Times New Roman" w:hAnsi="Times New Roman" w:cs="Times New Roman"/>
+          <w:sz w:val="26"/>
+          <w:szCs w:val="26"/>
+        </w:rPr>
+        <w:t>Hóa</w:t>
+      </w:r>
+      <w:proofErr w:type="spellEnd"/>
+      <w:r>
+        <w:rPr>
+          <w:rFonts w:ascii="Times New Roman" w:hAnsi="Times New Roman" w:cs="Times New Roman"/>
+          <w:sz w:val="26"/>
+          <w:szCs w:val="26"/>
+        </w:rPr>
+        <w:t xml:space="preserve"> </w:t>
+      </w:r>
+      <w:proofErr w:type="spellStart"/>
+      <w:r>
+        <w:rPr>
+          <w:rFonts w:ascii="Times New Roman" w:hAnsi="Times New Roman" w:cs="Times New Roman"/>
+          <w:sz w:val="26"/>
+          <w:szCs w:val="26"/>
+        </w:rPr>
+        <w:t>đơn</w:t>
+      </w:r>
+      <w:proofErr w:type="spellEnd"/>
+    </w:p>
+    <w:p>
+      <w:pPr>
+        <w:rPr>
+          <w:rFonts w:ascii="Times New Roman" w:hAnsi="Times New Roman" w:cs="Times New Roman"/>
+          <w:sz w:val="26"/>
+          <w:szCs w:val="26"/>
+        </w:rPr>
+      </w:pPr>
+      <w:proofErr w:type="spellStart"/>
+      <w:r>
+        <w:rPr>
+          <w:rFonts w:ascii="Times New Roman" w:hAnsi="Times New Roman" w:cs="Times New Roman"/>
+          <w:sz w:val="26"/>
+          <w:szCs w:val="26"/>
+        </w:rPr>
+        <w:t>Nút</w:t>
+      </w:r>
+      <w:proofErr w:type="spellEnd"/>
+      <w:r>
+        <w:rPr>
+          <w:rFonts w:ascii="Times New Roman" w:hAnsi="Times New Roman" w:cs="Times New Roman"/>
+          <w:sz w:val="26"/>
+          <w:szCs w:val="26"/>
+        </w:rPr>
+        <w:t xml:space="preserve"> </w:t>
+      </w:r>
+      <w:proofErr w:type="spellStart"/>
+      <w:proofErr w:type="gramStart"/>
+      <w:r>
+        <w:rPr>
+          <w:rFonts w:ascii="Times New Roman" w:hAnsi="Times New Roman" w:cs="Times New Roman"/>
+          <w:sz w:val="26"/>
+          <w:szCs w:val="26"/>
+        </w:rPr>
+        <w:t>Sửa</w:t>
+      </w:r>
+      <w:proofErr w:type="spellEnd"/>
+      <w:r>
+        <w:rPr>
+          <w:rFonts w:ascii="Times New Roman" w:hAnsi="Times New Roman" w:cs="Times New Roman"/>
+          <w:sz w:val="26"/>
+          <w:szCs w:val="26"/>
+        </w:rPr>
+        <w:t xml:space="preserve"> :</w:t>
+      </w:r>
+      <w:proofErr w:type="gramEnd"/>
+      <w:r>
+        <w:rPr>
+          <w:rFonts w:ascii="Times New Roman" w:hAnsi="Times New Roman" w:cs="Times New Roman"/>
+          <w:sz w:val="26"/>
+          <w:szCs w:val="26"/>
+        </w:rPr>
+        <w:t xml:space="preserve"> </w:t>
+      </w:r>
+      <w:proofErr w:type="spellStart"/>
+      <w:r>
+        <w:rPr>
+          <w:rFonts w:ascii="Times New Roman" w:hAnsi="Times New Roman" w:cs="Times New Roman"/>
+          <w:sz w:val="26"/>
+          <w:szCs w:val="26"/>
+        </w:rPr>
+        <w:t>Sửa</w:t>
+      </w:r>
+      <w:proofErr w:type="spellEnd"/>
+      <w:r>
+        <w:rPr>
+          <w:rFonts w:ascii="Times New Roman" w:hAnsi="Times New Roman" w:cs="Times New Roman"/>
+          <w:sz w:val="26"/>
+          <w:szCs w:val="26"/>
+        </w:rPr>
+        <w:t xml:space="preserve"> </w:t>
+      </w:r>
+      <w:proofErr w:type="spellStart"/>
+      <w:r>
+        <w:rPr>
+          <w:rFonts w:ascii="Times New Roman" w:hAnsi="Times New Roman" w:cs="Times New Roman"/>
+          <w:sz w:val="26"/>
+          <w:szCs w:val="26"/>
+        </w:rPr>
+        <w:t>số</w:t>
+      </w:r>
+      <w:proofErr w:type="spellEnd"/>
+      <w:r>
+        <w:rPr>
+          <w:rFonts w:ascii="Times New Roman" w:hAnsi="Times New Roman" w:cs="Times New Roman"/>
+          <w:sz w:val="26"/>
+          <w:szCs w:val="26"/>
+        </w:rPr>
+        <w:t xml:space="preserve"> </w:t>
+      </w:r>
+      <w:proofErr w:type="spellStart"/>
+      <w:r>
+        <w:rPr>
+          <w:rFonts w:ascii="Times New Roman" w:hAnsi="Times New Roman" w:cs="Times New Roman"/>
+          <w:sz w:val="26"/>
+          <w:szCs w:val="26"/>
+        </w:rPr>
+        <w:t>tiền</w:t>
+      </w:r>
+      <w:proofErr w:type="spellEnd"/>
+      <w:r>
+        <w:rPr>
+          <w:rFonts w:ascii="Times New Roman" w:hAnsi="Times New Roman" w:cs="Times New Roman"/>
+          <w:sz w:val="26"/>
+          <w:szCs w:val="26"/>
+        </w:rPr>
+        <w:t xml:space="preserve"> </w:t>
+      </w:r>
+      <w:proofErr w:type="spellStart"/>
+      <w:r>
+        <w:rPr>
+          <w:rFonts w:ascii="Times New Roman" w:hAnsi="Times New Roman" w:cs="Times New Roman"/>
+          <w:sz w:val="26"/>
+          <w:szCs w:val="26"/>
+        </w:rPr>
+        <w:t>và</w:t>
+      </w:r>
+      <w:proofErr w:type="spellEnd"/>
+      <w:r>
+        <w:rPr>
+          <w:rFonts w:ascii="Times New Roman" w:hAnsi="Times New Roman" w:cs="Times New Roman"/>
+          <w:sz w:val="26"/>
+          <w:szCs w:val="26"/>
+        </w:rPr>
+        <w:t xml:space="preserve"> </w:t>
+      </w:r>
+      <w:proofErr w:type="spellStart"/>
+      <w:r>
+        <w:rPr>
+          <w:rFonts w:ascii="Times New Roman" w:hAnsi="Times New Roman" w:cs="Times New Roman"/>
+          <w:sz w:val="26"/>
+          <w:szCs w:val="26"/>
+        </w:rPr>
+        <w:t>tổng</w:t>
+      </w:r>
+      <w:proofErr w:type="spellEnd"/>
+      <w:r>
+        <w:rPr>
+          <w:rFonts w:ascii="Times New Roman" w:hAnsi="Times New Roman" w:cs="Times New Roman"/>
+          <w:sz w:val="26"/>
+          <w:szCs w:val="26"/>
+        </w:rPr>
+        <w:t xml:space="preserve"> </w:t>
+      </w:r>
+      <w:proofErr w:type="spellStart"/>
+      <w:r>
+        <w:rPr>
+          <w:rFonts w:ascii="Times New Roman" w:hAnsi="Times New Roman" w:cs="Times New Roman"/>
+          <w:sz w:val="26"/>
+          <w:szCs w:val="26"/>
+        </w:rPr>
+        <w:t>tiền</w:t>
+      </w:r>
+      <w:proofErr w:type="spellEnd"/>
+      <w:r>
+        <w:rPr>
+          <w:rFonts w:ascii="Times New Roman" w:hAnsi="Times New Roman" w:cs="Times New Roman"/>
+          <w:sz w:val="26"/>
+          <w:szCs w:val="26"/>
+        </w:rPr>
+        <w:t xml:space="preserve">  </w:t>
+      </w:r>
+      <w:proofErr w:type="spellStart"/>
+      <w:r>
+        <w:rPr>
+          <w:rFonts w:ascii="Times New Roman" w:hAnsi="Times New Roman" w:cs="Times New Roman"/>
+          <w:sz w:val="26"/>
+          <w:szCs w:val="26"/>
+        </w:rPr>
+        <w:t>rồi</w:t>
+      </w:r>
+      <w:proofErr w:type="spellEnd"/>
+      <w:r>
+        <w:rPr>
+          <w:rFonts w:ascii="Times New Roman" w:hAnsi="Times New Roman" w:cs="Times New Roman"/>
+          <w:sz w:val="26"/>
+          <w:szCs w:val="26"/>
+        </w:rPr>
+        <w:t xml:space="preserve"> </w:t>
+      </w:r>
+      <w:proofErr w:type="spellStart"/>
+      <w:r>
+        <w:rPr>
+          <w:rFonts w:ascii="Times New Roman" w:hAnsi="Times New Roman" w:cs="Times New Roman"/>
+          <w:sz w:val="26"/>
+          <w:szCs w:val="26"/>
+        </w:rPr>
+        <w:t>nhấn</w:t>
+      </w:r>
+      <w:proofErr w:type="spellEnd"/>
+      <w:r>
+        <w:rPr>
+          <w:rFonts w:ascii="Times New Roman" w:hAnsi="Times New Roman" w:cs="Times New Roman"/>
+          <w:sz w:val="26"/>
+          <w:szCs w:val="26"/>
+        </w:rPr>
+        <w:t xml:space="preserve"> </w:t>
+      </w:r>
+      <w:proofErr w:type="spellStart"/>
+      <w:r>
+        <w:rPr>
+          <w:rFonts w:ascii="Times New Roman" w:hAnsi="Times New Roman" w:cs="Times New Roman"/>
+          <w:sz w:val="26"/>
+          <w:szCs w:val="26"/>
+        </w:rPr>
+        <w:t>nút</w:t>
+      </w:r>
+      <w:proofErr w:type="spellEnd"/>
+      <w:r>
+        <w:rPr>
+          <w:rFonts w:ascii="Times New Roman" w:hAnsi="Times New Roman" w:cs="Times New Roman"/>
+          <w:sz w:val="26"/>
+          <w:szCs w:val="26"/>
+        </w:rPr>
+        <w:t xml:space="preserve"> </w:t>
+      </w:r>
+      <w:proofErr w:type="spellStart"/>
+      <w:r>
+        <w:rPr>
+          <w:rFonts w:ascii="Times New Roman" w:hAnsi="Times New Roman" w:cs="Times New Roman"/>
+          <w:b/>
+          <w:sz w:val="26"/>
+          <w:szCs w:val="26"/>
+        </w:rPr>
+        <w:t>S</w:t>
+      </w:r>
+      <w:r>
+        <w:rPr>
+          <w:rFonts w:ascii="Times New Roman" w:hAnsi="Times New Roman" w:cs="Times New Roman"/>
+          <w:b/>
+          <w:sz w:val="26"/>
+          <w:szCs w:val="26"/>
+        </w:rPr>
+        <w:t>ửa</w:t>
+      </w:r>
+      <w:proofErr w:type="spellEnd"/>
+      <w:r>
+        <w:rPr>
+          <w:rFonts w:ascii="Times New Roman" w:hAnsi="Times New Roman" w:cs="Times New Roman"/>
+          <w:sz w:val="26"/>
+          <w:szCs w:val="26"/>
+        </w:rPr>
+        <w:t xml:space="preserve"> </w:t>
+      </w:r>
+      <w:proofErr w:type="spellStart"/>
+      <w:r>
+        <w:rPr>
+          <w:rFonts w:ascii="Times New Roman" w:hAnsi="Times New Roman" w:cs="Times New Roman"/>
+          <w:sz w:val="26"/>
+          <w:szCs w:val="26"/>
+        </w:rPr>
+        <w:t>để</w:t>
+      </w:r>
+      <w:proofErr w:type="spellEnd"/>
+      <w:r>
+        <w:rPr>
+          <w:rFonts w:ascii="Times New Roman" w:hAnsi="Times New Roman" w:cs="Times New Roman"/>
+          <w:sz w:val="26"/>
+          <w:szCs w:val="26"/>
+        </w:rPr>
+        <w:t xml:space="preserve"> </w:t>
+      </w:r>
+      <w:proofErr w:type="spellStart"/>
+      <w:r>
+        <w:rPr>
+          <w:rFonts w:ascii="Times New Roman" w:hAnsi="Times New Roman" w:cs="Times New Roman"/>
+          <w:sz w:val="26"/>
+          <w:szCs w:val="26"/>
+        </w:rPr>
+        <w:t>cập</w:t>
+      </w:r>
+      <w:proofErr w:type="spellEnd"/>
+      <w:r>
+        <w:rPr>
+          <w:rFonts w:ascii="Times New Roman" w:hAnsi="Times New Roman" w:cs="Times New Roman"/>
+          <w:sz w:val="26"/>
+          <w:szCs w:val="26"/>
+        </w:rPr>
+        <w:t xml:space="preserve"> </w:t>
+      </w:r>
+      <w:proofErr w:type="spellStart"/>
+      <w:r>
+        <w:rPr>
+          <w:rFonts w:ascii="Times New Roman" w:hAnsi="Times New Roman" w:cs="Times New Roman"/>
+          <w:sz w:val="26"/>
+          <w:szCs w:val="26"/>
+        </w:rPr>
+        <w:t>nhật</w:t>
+      </w:r>
+      <w:proofErr w:type="spellEnd"/>
+      <w:r>
+        <w:rPr>
+          <w:rFonts w:ascii="Times New Roman" w:hAnsi="Times New Roman" w:cs="Times New Roman"/>
+          <w:sz w:val="26"/>
+          <w:szCs w:val="26"/>
+        </w:rPr>
+        <w:t xml:space="preserve"> 2 </w:t>
+      </w:r>
+      <w:proofErr w:type="spellStart"/>
+      <w:r>
+        <w:rPr>
+          <w:rFonts w:ascii="Times New Roman" w:hAnsi="Times New Roman" w:cs="Times New Roman"/>
+          <w:sz w:val="26"/>
+          <w:szCs w:val="26"/>
+        </w:rPr>
+        <w:t>cột</w:t>
+      </w:r>
+      <w:proofErr w:type="spellEnd"/>
+      <w:r>
+        <w:rPr>
+          <w:rFonts w:ascii="Times New Roman" w:hAnsi="Times New Roman" w:cs="Times New Roman"/>
+          <w:sz w:val="26"/>
+          <w:szCs w:val="26"/>
+        </w:rPr>
+        <w:t xml:space="preserve"> </w:t>
+      </w:r>
+      <w:proofErr w:type="spellStart"/>
+      <w:r>
+        <w:rPr>
+          <w:rFonts w:ascii="Times New Roman" w:hAnsi="Times New Roman" w:cs="Times New Roman"/>
+          <w:sz w:val="26"/>
+          <w:szCs w:val="26"/>
+        </w:rPr>
+        <w:t>đó</w:t>
+      </w:r>
+      <w:proofErr w:type="spellEnd"/>
+      <w:r>
+        <w:rPr>
+          <w:rFonts w:ascii="Times New Roman" w:hAnsi="Times New Roman" w:cs="Times New Roman"/>
+          <w:sz w:val="26"/>
+          <w:szCs w:val="26"/>
+        </w:rPr>
+        <w:t xml:space="preserve"> ,</w:t>
+      </w:r>
+      <w:proofErr w:type="spellStart"/>
+      <w:r>
+        <w:rPr>
+          <w:rFonts w:ascii="Times New Roman" w:hAnsi="Times New Roman" w:cs="Times New Roman"/>
+          <w:sz w:val="26"/>
+          <w:szCs w:val="26"/>
+        </w:rPr>
+        <w:t>còn</w:t>
+      </w:r>
+      <w:proofErr w:type="spellEnd"/>
+      <w:r>
+        <w:rPr>
+          <w:rFonts w:ascii="Times New Roman" w:hAnsi="Times New Roman" w:cs="Times New Roman"/>
+          <w:sz w:val="26"/>
+          <w:szCs w:val="26"/>
+        </w:rPr>
+        <w:t xml:space="preserve"> 2 </w:t>
+      </w:r>
+      <w:proofErr w:type="spellStart"/>
+      <w:r>
+        <w:rPr>
+          <w:rFonts w:ascii="Times New Roman" w:hAnsi="Times New Roman" w:cs="Times New Roman"/>
+          <w:sz w:val="26"/>
+          <w:szCs w:val="26"/>
+        </w:rPr>
+        <w:t>cột</w:t>
+      </w:r>
+      <w:proofErr w:type="spellEnd"/>
+      <w:r>
+        <w:rPr>
+          <w:rFonts w:ascii="Times New Roman" w:hAnsi="Times New Roman" w:cs="Times New Roman"/>
+          <w:sz w:val="26"/>
+          <w:szCs w:val="26"/>
+        </w:rPr>
+        <w:t xml:space="preserve"> </w:t>
+      </w:r>
+      <w:proofErr w:type="spellStart"/>
+      <w:r>
+        <w:rPr>
+          <w:rFonts w:ascii="Times New Roman" w:hAnsi="Times New Roman" w:cs="Times New Roman"/>
+          <w:sz w:val="26"/>
+          <w:szCs w:val="26"/>
+        </w:rPr>
+        <w:t>maHD</w:t>
+      </w:r>
+      <w:proofErr w:type="spellEnd"/>
+      <w:r>
+        <w:rPr>
+          <w:rFonts w:ascii="Times New Roman" w:hAnsi="Times New Roman" w:cs="Times New Roman"/>
+          <w:sz w:val="26"/>
+          <w:szCs w:val="26"/>
+        </w:rPr>
+        <w:t xml:space="preserve"> </w:t>
+      </w:r>
+      <w:proofErr w:type="spellStart"/>
+      <w:r>
+        <w:rPr>
+          <w:rFonts w:ascii="Times New Roman" w:hAnsi="Times New Roman" w:cs="Times New Roman"/>
+          <w:sz w:val="26"/>
+          <w:szCs w:val="26"/>
+        </w:rPr>
+        <w:t>và</w:t>
+      </w:r>
+      <w:proofErr w:type="spellEnd"/>
+      <w:r>
+        <w:rPr>
+          <w:rFonts w:ascii="Times New Roman" w:hAnsi="Times New Roman" w:cs="Times New Roman"/>
+          <w:sz w:val="26"/>
+          <w:szCs w:val="26"/>
+        </w:rPr>
+        <w:t xml:space="preserve"> </w:t>
+      </w:r>
+      <w:proofErr w:type="spellStart"/>
+      <w:r>
+        <w:rPr>
+          <w:rFonts w:ascii="Times New Roman" w:hAnsi="Times New Roman" w:cs="Times New Roman"/>
+          <w:sz w:val="26"/>
+          <w:szCs w:val="26"/>
+        </w:rPr>
+        <w:t>maDP</w:t>
+      </w:r>
+      <w:proofErr w:type="spellEnd"/>
+      <w:r>
+        <w:rPr>
+          <w:rFonts w:ascii="Times New Roman" w:hAnsi="Times New Roman" w:cs="Times New Roman"/>
+          <w:sz w:val="26"/>
+          <w:szCs w:val="26"/>
+        </w:rPr>
+        <w:t xml:space="preserve"> </w:t>
+      </w:r>
+      <w:proofErr w:type="spellStart"/>
+      <w:r>
+        <w:rPr>
+          <w:rFonts w:ascii="Times New Roman" w:hAnsi="Times New Roman" w:cs="Times New Roman"/>
+          <w:sz w:val="26"/>
+          <w:szCs w:val="26"/>
+        </w:rPr>
+        <w:t>được</w:t>
+      </w:r>
+      <w:proofErr w:type="spellEnd"/>
+      <w:r>
+        <w:rPr>
+          <w:rFonts w:ascii="Times New Roman" w:hAnsi="Times New Roman" w:cs="Times New Roman"/>
+          <w:sz w:val="26"/>
+          <w:szCs w:val="26"/>
+        </w:rPr>
+        <w:t xml:space="preserve"> </w:t>
+      </w:r>
+      <w:proofErr w:type="spellStart"/>
+      <w:r>
+        <w:rPr>
+          <w:rFonts w:ascii="Times New Roman" w:hAnsi="Times New Roman" w:cs="Times New Roman"/>
+          <w:sz w:val="26"/>
+          <w:szCs w:val="26"/>
+        </w:rPr>
+        <w:t>giữ</w:t>
+      </w:r>
+      <w:proofErr w:type="spellEnd"/>
+      <w:r>
+        <w:rPr>
+          <w:rFonts w:ascii="Times New Roman" w:hAnsi="Times New Roman" w:cs="Times New Roman"/>
+          <w:sz w:val="26"/>
+          <w:szCs w:val="26"/>
+        </w:rPr>
+        <w:t xml:space="preserve"> </w:t>
+      </w:r>
+      <w:proofErr w:type="spellStart"/>
+      <w:r>
+        <w:rPr>
+          <w:rFonts w:ascii="Times New Roman" w:hAnsi="Times New Roman" w:cs="Times New Roman"/>
+          <w:sz w:val="26"/>
+          <w:szCs w:val="26"/>
+        </w:rPr>
+        <w:t>nguyên</w:t>
+      </w:r>
+      <w:proofErr w:type="spellEnd"/>
     </w:p>
     <w:p>
       <w:pPr>

</xml_diff>